<commit_message>
Commit do Artigo 3 que não foi publicado.
</commit_message>
<xml_diff>
--- a/Site DevMedia/3 - Façade/Artigo/Artigo3-Façade.docx
+++ b/Site DevMedia/3 - Façade/Artigo/Artigo3-Façade.docx
@@ -39,7 +39,13 @@
         <w:rPr>
           <w:rFonts w:ascii="Verdana" w:hAnsi="Verdana"/>
         </w:rPr>
-        <w:t xml:space="preserve"> – introdução prática aos Relacionamentos 1-1 e 1-N</w:t>
+        <w:t xml:space="preserve"> – </w:t>
+      </w:r>
+      <w:r>
+        <w:rPr>
+          <w:rFonts w:ascii="Verdana" w:hAnsi="Verdana"/>
+        </w:rPr>
+        <w:t>Relacionamentos 1-1, 1-N, Persistência e Padrões de Projeto</w:t>
       </w:r>
     </w:p>
     <w:p>
@@ -79,7 +85,19 @@
         <w:rPr>
           <w:rFonts w:ascii="Verdana" w:hAnsi="Verdana" w:cs="Verdana"/>
         </w:rPr>
-        <w:t xml:space="preserve"> de nossas aplicações utilizando o padrão </w:t>
+        <w:t xml:space="preserve"> de nossas aplicações utilizando</w:t>
+      </w:r>
+      <w:r>
+        <w:rPr>
+          <w:rFonts w:ascii="Verdana" w:hAnsi="Verdana" w:cs="Verdana"/>
+        </w:rPr>
+        <w:t xml:space="preserve"> </w:t>
+      </w:r>
+      <w:r>
+        <w:rPr>
+          <w:rFonts w:ascii="Verdana" w:hAnsi="Verdana" w:cs="Verdana"/>
+        </w:rPr>
+        <w:t xml:space="preserve">o padrão </w:t>
       </w:r>
       <w:proofErr w:type="spellStart"/>
       <w:r>
@@ -316,21 +334,21 @@
         <w:rPr>
           <w:rFonts w:ascii="Verdana" w:hAnsi="Verdana"/>
         </w:rPr>
-        <w:t xml:space="preserve">, trabalha na Camada Estrutural de um Sistema de Informação onde permite ao desenvolvedor proteger seus métodos </w:t>
+        <w:t xml:space="preserve">, trabalha na Camada Estrutural de um Sistema de Informação onde permite ao desenvolvedor proteger seus métodos mais importantes tornando públicos apenas os métodos necessários ao contratante </w:t>
       </w:r>
       <w:proofErr w:type="gramStart"/>
       <w:r>
         <w:rPr>
           <w:rFonts w:ascii="Verdana" w:hAnsi="Verdana"/>
         </w:rPr>
-        <w:t>mais</w:t>
+        <w:t>ou</w:t>
       </w:r>
       <w:proofErr w:type="gramEnd"/>
       <w:r>
         <w:rPr>
           <w:rFonts w:ascii="Verdana" w:hAnsi="Verdana"/>
         </w:rPr>
-        <w:t xml:space="preserve"> importantes tornando públicos apenas os métodos necessários ao contratante ou </w:t>
+        <w:t xml:space="preserve"> </w:t>
       </w:r>
       <w:proofErr w:type="spellStart"/>
       <w:r>

</xml_diff>